<commit_message>
Added July 21 Assessments and updated Assignment 2
</commit_message>
<xml_diff>
--- a/July-18th/Assignment 2.docx
+++ b/July-18th/Assignment 2.docx
@@ -4,6 +4,9 @@
   <w:body>
     <w:p>
       <w:r>
+        <w:rPr>
+          <w:noProof/>
+        </w:rPr>
         <w:drawing>
           <wp:anchor distT="0" distB="0" distL="114300" distR="114300" simplePos="0" relativeHeight="251658240" behindDoc="1" locked="0" layoutInCell="1" allowOverlap="1" wp14:anchorId="52EF466E" wp14:editId="59FE3436">
             <wp:simplePos x="0" y="0"/>
@@ -87,31 +90,13 @@
     </w:p>
     <w:p>
       <w:r>
-        <w:t xml:space="preserve">use </w:t>
-      </w:r>
-      <w:proofErr w:type="spellStart"/>
-      <w:r>
-        <w:t>companyDB</w:t>
-      </w:r>
-      <w:proofErr w:type="spellEnd"/>
-    </w:p>
-    <w:p>
-      <w:r>
-        <w:t xml:space="preserve">switched to </w:t>
-      </w:r>
-      <w:proofErr w:type="spellStart"/>
-      <w:r>
-        <w:t>db</w:t>
-      </w:r>
-      <w:proofErr w:type="spellEnd"/>
-      <w:r>
-        <w:t xml:space="preserve"> </w:t>
-      </w:r>
-      <w:proofErr w:type="spellStart"/>
-      <w:r>
-        <w:t>companyDB</w:t>
-      </w:r>
-      <w:proofErr w:type="spellEnd"/>
+        <w:t>use companyDB</w:t>
+      </w:r>
+    </w:p>
+    <w:p>
+      <w:r>
+        <w:t>switched to db companyDB</w:t>
+      </w:r>
     </w:p>
     <w:p>
       <w:pPr>
@@ -129,211 +114,33 @@
       </w:r>
     </w:p>
     <w:p>
-      <w:proofErr w:type="spellStart"/>
-      <w:proofErr w:type="gramStart"/>
-      <w:r>
-        <w:t>db.products</w:t>
-      </w:r>
-      <w:proofErr w:type="gramEnd"/>
-      <w:r>
-        <w:t>.</w:t>
-      </w:r>
-      <w:proofErr w:type="gramStart"/>
-      <w:r>
-        <w:t>insertMany</w:t>
-      </w:r>
-      <w:proofErr w:type="spellEnd"/>
-      <w:r>
-        <w:t>(</w:t>
-      </w:r>
-      <w:proofErr w:type="gramEnd"/>
-      <w:r>
-        <w:t>[</w:t>
-      </w:r>
-    </w:p>
-    <w:p>
-      <w:r>
-        <w:t>{product_id:</w:t>
-      </w:r>
-      <w:proofErr w:type="gramStart"/>
-      <w:r>
-        <w:t>101,name</w:t>
-      </w:r>
-      <w:proofErr w:type="gramEnd"/>
-      <w:r>
-        <w:t>:"Laptop</w:t>
-      </w:r>
-      <w:proofErr w:type="gramStart"/>
-      <w:r>
-        <w:t>",category</w:t>
-      </w:r>
-      <w:proofErr w:type="gramEnd"/>
-      <w:r>
-        <w:t>:"Electronics</w:t>
-      </w:r>
-      <w:proofErr w:type="gramStart"/>
-      <w:r>
-        <w:t>",price</w:t>
-      </w:r>
-      <w:proofErr w:type="gramEnd"/>
-      <w:r>
-        <w:t>:</w:t>
-      </w:r>
-      <w:proofErr w:type="gramStart"/>
-      <w:r>
-        <w:t>55000,stock</w:t>
-      </w:r>
-      <w:proofErr w:type="gramEnd"/>
-      <w:r>
-        <w:t>:10},</w:t>
-      </w:r>
-    </w:p>
-    <w:p>
-      <w:r>
-        <w:t>{product_id:</w:t>
-      </w:r>
-      <w:proofErr w:type="gramStart"/>
-      <w:r>
-        <w:t>102,name</w:t>
-      </w:r>
-      <w:proofErr w:type="gramEnd"/>
-      <w:r>
-        <w:t>:"Mouse</w:t>
-      </w:r>
-      <w:proofErr w:type="gramStart"/>
-      <w:r>
-        <w:t>",category</w:t>
-      </w:r>
-      <w:proofErr w:type="gramEnd"/>
-      <w:r>
-        <w:t>:"Electronics</w:t>
-      </w:r>
-      <w:proofErr w:type="gramStart"/>
-      <w:r>
-        <w:t>",price</w:t>
-      </w:r>
-      <w:proofErr w:type="gramEnd"/>
-      <w:r>
-        <w:t>:</w:t>
-      </w:r>
-      <w:proofErr w:type="gramStart"/>
-      <w:r>
-        <w:t>700,stock</w:t>
-      </w:r>
-      <w:proofErr w:type="gramEnd"/>
-      <w:r>
-        <w:t>:50},</w:t>
-      </w:r>
-    </w:p>
-    <w:p>
-      <w:r>
-        <w:t>{product_id:</w:t>
-      </w:r>
-      <w:proofErr w:type="gramStart"/>
-      <w:r>
-        <w:t>103,name</w:t>
-      </w:r>
-      <w:proofErr w:type="gramEnd"/>
-      <w:r>
-        <w:t>:"OfficerChair</w:t>
-      </w:r>
-      <w:proofErr w:type="gramStart"/>
-      <w:r>
-        <w:t>",category</w:t>
-      </w:r>
-      <w:proofErr w:type="gramEnd"/>
-      <w:r>
-        <w:t>:"Furniture</w:t>
-      </w:r>
-      <w:proofErr w:type="gramStart"/>
-      <w:r>
-        <w:t>",price</w:t>
-      </w:r>
-      <w:proofErr w:type="gramEnd"/>
-      <w:r>
-        <w:t>:</w:t>
-      </w:r>
-      <w:proofErr w:type="gramStart"/>
-      <w:r>
-        <w:t>4500,stock</w:t>
-      </w:r>
-      <w:proofErr w:type="gramEnd"/>
-      <w:r>
-        <w:t>:5},</w:t>
-      </w:r>
-    </w:p>
-    <w:p>
-      <w:r>
-        <w:t>{product_id:</w:t>
-      </w:r>
-      <w:proofErr w:type="gramStart"/>
-      <w:r>
-        <w:t>104,name</w:t>
-      </w:r>
-      <w:proofErr w:type="gramEnd"/>
-      <w:r>
-        <w:t>:"Notebook</w:t>
-      </w:r>
-      <w:proofErr w:type="gramStart"/>
-      <w:r>
-        <w:t>",category</w:t>
-      </w:r>
-      <w:proofErr w:type="gramEnd"/>
-      <w:r>
-        <w:t>:"Stationery</w:t>
-      </w:r>
-      <w:proofErr w:type="gramStart"/>
-      <w:r>
-        <w:t>",price</w:t>
-      </w:r>
-      <w:proofErr w:type="gramEnd"/>
-      <w:r>
-        <w:t>:</w:t>
-      </w:r>
-      <w:proofErr w:type="gramStart"/>
-      <w:r>
-        <w:t>50,stock</w:t>
-      </w:r>
-      <w:proofErr w:type="gramEnd"/>
-      <w:r>
-        <w:t>:300},</w:t>
-      </w:r>
-    </w:p>
-    <w:p>
-      <w:r>
-        <w:t>{product_id:</w:t>
-      </w:r>
-      <w:proofErr w:type="gramStart"/>
-      <w:r>
-        <w:t>105,name</w:t>
-      </w:r>
-      <w:proofErr w:type="gramEnd"/>
-      <w:r>
-        <w:t>:"Water Bottle</w:t>
-      </w:r>
-      <w:proofErr w:type="gramStart"/>
-      <w:r>
-        <w:t>",category</w:t>
-      </w:r>
-      <w:proofErr w:type="gramEnd"/>
-      <w:r>
-        <w:t>:"Kitchen</w:t>
-      </w:r>
-      <w:proofErr w:type="gramStart"/>
-      <w:r>
-        <w:t>",price</w:t>
-      </w:r>
-      <w:proofErr w:type="gramEnd"/>
-      <w:r>
-        <w:t>:</w:t>
-      </w:r>
-      <w:proofErr w:type="gramStart"/>
-      <w:r>
-        <w:t>250,stock</w:t>
-      </w:r>
-      <w:proofErr w:type="gramEnd"/>
-      <w:r>
-        <w:t xml:space="preserve">:100} </w:t>
+      <w:r>
+        <w:t>db.products.insertMany([</w:t>
+      </w:r>
+    </w:p>
+    <w:p>
+      <w:r>
+        <w:t>{product_id:101,name:"Laptop",category:"Electronics",price:55000,stock:10},</w:t>
+      </w:r>
+    </w:p>
+    <w:p>
+      <w:r>
+        <w:t>{product_id:102,name:"Mouse",category:"Electronics",price:700,stock:50},</w:t>
+      </w:r>
+    </w:p>
+    <w:p>
+      <w:r>
+        <w:t>{product_id:103,name:"OfficerChair",category:"Furniture",price:4500,stock:5},</w:t>
+      </w:r>
+    </w:p>
+    <w:p>
+      <w:r>
+        <w:t>{product_id:104,name:"Notebook",category:"Stationery",price:50,stock:300},</w:t>
+      </w:r>
+    </w:p>
+    <w:p>
+      <w:r>
+        <w:t xml:space="preserve">{product_id:105,name:"Water Bottle",category:"Kitchen",price:250,stock:100} </w:t>
       </w:r>
     </w:p>
     <w:p>
@@ -360,35 +167,85 @@
           <w:sz w:val="32"/>
           <w:szCs w:val="32"/>
         </w:rPr>
-        <w:t>Queries to Practice</w:t>
+        <w:t>Queries to Practice:</w:t>
+      </w:r>
+    </w:p>
+    <w:p>
+      <w:pPr>
+        <w:spacing w:line="240" w:lineRule="auto"/>
+        <w:rPr>
+          <w:color w:val="002465"/>
+          <w:sz w:val="28"/>
+          <w:szCs w:val="28"/>
+        </w:rPr>
+      </w:pPr>
+      <w:r>
+        <w:rPr>
+          <w:color w:val="002465"/>
+          <w:sz w:val="28"/>
+          <w:szCs w:val="28"/>
+        </w:rPr>
+        <w:t xml:space="preserve">1. Find all products that are </w:t>
       </w:r>
       <w:r>
         <w:rPr>
           <w:b/>
           <w:bCs/>
-          <w:color w:val="002060"/>
-          <w:sz w:val="32"/>
-          <w:szCs w:val="32"/>
-        </w:rPr>
-        <w:t>:</w:t>
-      </w:r>
-    </w:p>
-    <w:p>
-      <w:pPr>
-        <w:spacing w:line="240" w:lineRule="auto"/>
-        <w:rPr>
-          <w:color w:val="002465"/>
-          <w:sz w:val="28"/>
-          <w:szCs w:val="28"/>
-        </w:rPr>
-      </w:pPr>
-      <w:r>
-        <w:rPr>
-          <w:color w:val="002465"/>
-          <w:sz w:val="28"/>
-          <w:szCs w:val="28"/>
-        </w:rPr>
-        <w:t xml:space="preserve">1. Find all products that are </w:t>
+          <w:color w:val="002465"/>
+          <w:sz w:val="28"/>
+          <w:szCs w:val="28"/>
+        </w:rPr>
+        <w:t>not in the 'Electronics' category</w:t>
+      </w:r>
+      <w:r>
+        <w:rPr>
+          <w:color w:val="002465"/>
+          <w:sz w:val="28"/>
+          <w:szCs w:val="28"/>
+        </w:rPr>
+        <w:t>.</w:t>
+      </w:r>
+    </w:p>
+    <w:p>
+      <w:pPr>
+        <w:spacing w:line="240" w:lineRule="auto"/>
+      </w:pPr>
+      <w:r>
+        <w:t>Db.products.find</w:t>
+      </w:r>
+      <w:r>
+        <w:t>({category:{$ne:</w:t>
+      </w:r>
+      <w:r>
+        <w:t>”</w:t>
+      </w:r>
+      <w:r>
+        <w:t>Electronics</w:t>
+      </w:r>
+      <w:r>
+        <w:t>”</w:t>
+      </w:r>
+      <w:r>
+        <w:t>}})</w:t>
+      </w:r>
+    </w:p>
+    <w:p>
+      <w:pPr>
+        <w:spacing w:line="240" w:lineRule="auto"/>
+        <w:rPr>
+          <w:color w:val="002465"/>
+          <w:sz w:val="28"/>
+          <w:szCs w:val="28"/>
+        </w:rPr>
+      </w:pPr>
+      <w:r>
+        <w:rPr>
+          <w:color w:val="002465"/>
+          <w:sz w:val="28"/>
+          <w:szCs w:val="28"/>
+        </w:rPr>
+        <w:lastRenderedPageBreak/>
+        <w:t xml:space="preserve">2. Get all products where </w:t>
       </w:r>
       <w:r>
         <w:rPr>
@@ -398,7 +255,7 @@
           <w:sz w:val="28"/>
           <w:szCs w:val="28"/>
         </w:rPr>
-        <w:t>not in the 'Electronics' category</w:t>
+        <w:t>price is greater than 1,000</w:t>
       </w:r>
       <w:r>
         <w:rPr>
@@ -413,33 +270,86 @@
       <w:pPr>
         <w:spacing w:line="240" w:lineRule="auto"/>
       </w:pPr>
-      <w:proofErr w:type="spellStart"/>
-      <w:proofErr w:type="gramStart"/>
-      <w:r>
-        <w:t>db.products</w:t>
-      </w:r>
-      <w:proofErr w:type="gramEnd"/>
-      <w:r>
-        <w:t>.find</w:t>
-      </w:r>
-      <w:proofErr w:type="spellEnd"/>
-      <w:r>
-        <w:t>({</w:t>
-      </w:r>
-      <w:proofErr w:type="gramStart"/>
-      <w:r>
-        <w:t>price:{</w:t>
-      </w:r>
-      <w:proofErr w:type="gramEnd"/>
-      <w:r>
-        <w:t>$gt:1000}})</w:t>
-      </w:r>
-    </w:p>
-    <w:p>
-      <w:pPr>
-        <w:spacing w:line="240" w:lineRule="auto"/>
-        <w:rPr>
-          <w:color w:val="002465"/>
+      <w:r>
+        <w:t>db.products.find({</w:t>
+      </w:r>
+      <w:r>
+        <w:t>price</w:t>
+      </w:r>
+      <w:r>
+        <w:t>:{$</w:t>
+      </w:r>
+      <w:r>
+        <w:t>gt</w:t>
+      </w:r>
+      <w:r>
+        <w:t>:</w:t>
+      </w:r>
+      <w:r>
+        <w:t>100</w:t>
+      </w:r>
+      <w:r>
+        <w:t>0}})</w:t>
+      </w:r>
+    </w:p>
+    <w:p>
+      <w:pPr>
+        <w:spacing w:line="240" w:lineRule="auto"/>
+        <w:rPr>
+          <w:color w:val="002465"/>
+          <w:sz w:val="28"/>
+          <w:szCs w:val="28"/>
+        </w:rPr>
+      </w:pPr>
+    </w:p>
+    <w:p>
+      <w:pPr>
+        <w:spacing w:line="240" w:lineRule="auto"/>
+        <w:rPr>
+          <w:color w:val="002465"/>
+          <w:sz w:val="28"/>
+          <w:szCs w:val="28"/>
+        </w:rPr>
+      </w:pPr>
+      <w:r>
+        <w:rPr>
+          <w:color w:val="002465"/>
+          <w:sz w:val="28"/>
+          <w:szCs w:val="28"/>
+        </w:rPr>
+        <w:t xml:space="preserve">3. Find products that have </w:t>
+      </w:r>
+      <w:r>
+        <w:rPr>
+          <w:b/>
+          <w:bCs/>
+          <w:color w:val="002465"/>
+          <w:sz w:val="28"/>
+          <w:szCs w:val="28"/>
+        </w:rPr>
+        <w:t>stock less than 50</w:t>
+      </w:r>
+      <w:r>
+        <w:rPr>
+          <w:color w:val="002465"/>
+          <w:sz w:val="28"/>
+          <w:szCs w:val="28"/>
+        </w:rPr>
+        <w:t>.</w:t>
+      </w:r>
+    </w:p>
+    <w:p>
+      <w:pPr>
+        <w:spacing w:line="240" w:lineRule="auto"/>
+      </w:pPr>
+      <w:r>
+        <w:t>db.products.find({stock:{$lt:50}})</w:t>
+      </w:r>
+    </w:p>
+    <w:p>
+      <w:pPr>
+        <w:spacing w:line="240" w:lineRule="auto"/>
+        <w:rPr>
           <w:sz w:val="18"/>
           <w:szCs w:val="18"/>
         </w:rPr>
@@ -460,7 +370,7 @@
           <w:sz w:val="28"/>
           <w:szCs w:val="28"/>
         </w:rPr>
-        <w:t xml:space="preserve">2. Get all products where </w:t>
+        <w:t xml:space="preserve">4. List products whose </w:t>
       </w:r>
       <w:r>
         <w:rPr>
@@ -470,7 +380,7 @@
           <w:sz w:val="28"/>
           <w:szCs w:val="28"/>
         </w:rPr>
-        <w:t>price is greater than 1,000</w:t>
+        <w:t>category is either 'Furniture' or 'Kitchen'</w:t>
       </w:r>
       <w:r>
         <w:rPr>
@@ -485,26 +395,62 @@
       <w:pPr>
         <w:spacing w:line="240" w:lineRule="auto"/>
       </w:pPr>
-      <w:proofErr w:type="spellStart"/>
-      <w:proofErr w:type="gramStart"/>
-      <w:r>
-        <w:t>db.products</w:t>
-      </w:r>
-      <w:proofErr w:type="gramEnd"/>
-      <w:r>
-        <w:t>.find</w:t>
-      </w:r>
-      <w:proofErr w:type="spellEnd"/>
-      <w:r>
-        <w:t>({</w:t>
-      </w:r>
-      <w:proofErr w:type="gramStart"/>
-      <w:r>
-        <w:t>stock:{</w:t>
-      </w:r>
-      <w:proofErr w:type="gramEnd"/>
-      <w:r>
-        <w:t>$lt:50}})</w:t>
+      <w:r>
+        <w:t>db.products.find({category:{$in:["Furniture","Kitchen"]}})</w:t>
+      </w:r>
+    </w:p>
+    <w:p>
+      <w:pPr>
+        <w:spacing w:line="240" w:lineRule="auto"/>
+        <w:rPr>
+          <w:color w:val="002465"/>
+          <w:sz w:val="28"/>
+          <w:szCs w:val="28"/>
+        </w:rPr>
+      </w:pPr>
+    </w:p>
+    <w:p>
+      <w:pPr>
+        <w:spacing w:line="240" w:lineRule="auto"/>
+        <w:rPr>
+          <w:color w:val="002465"/>
+          <w:sz w:val="28"/>
+          <w:szCs w:val="28"/>
+        </w:rPr>
+      </w:pPr>
+      <w:r>
+        <w:rPr>
+          <w:color w:val="002465"/>
+          <w:sz w:val="28"/>
+          <w:szCs w:val="28"/>
+        </w:rPr>
+        <w:t xml:space="preserve">5. Get products with </w:t>
+      </w:r>
+      <w:r>
+        <w:rPr>
+          <w:b/>
+          <w:bCs/>
+          <w:color w:val="002465"/>
+          <w:sz w:val="28"/>
+          <w:szCs w:val="28"/>
+        </w:rPr>
+        <w:t>stock between 10 and 100</w:t>
+      </w:r>
+      <w:r>
+        <w:rPr>
+          <w:color w:val="002465"/>
+          <w:sz w:val="28"/>
+          <w:szCs w:val="28"/>
+        </w:rPr>
+        <w:t>.</w:t>
+      </w:r>
+    </w:p>
+    <w:p>
+      <w:pPr>
+        <w:spacing w:line="240" w:lineRule="auto"/>
+      </w:pPr>
+      <w:r>
+        <w:t>db.products.find({stock:{$gte:10,$lte:100}})</w:t>
       </w:r>
     </w:p>
     <w:p>
@@ -532,7 +478,7 @@
           <w:sz w:val="28"/>
           <w:szCs w:val="28"/>
         </w:rPr>
-        <w:t xml:space="preserve">3. Find products that have </w:t>
+        <w:t xml:space="preserve">6. Find all products where </w:t>
       </w:r>
       <w:r>
         <w:rPr>
@@ -542,7 +488,7 @@
           <w:sz w:val="28"/>
           <w:szCs w:val="28"/>
         </w:rPr>
-        <w:t>stock less than 50</w:t>
+        <w:t>price is not 700</w:t>
       </w:r>
       <w:r>
         <w:rPr>
@@ -557,42 +503,8 @@
       <w:pPr>
         <w:spacing w:line="240" w:lineRule="auto"/>
       </w:pPr>
-      <w:proofErr w:type="spellStart"/>
-      <w:proofErr w:type="gramStart"/>
-      <w:r>
-        <w:t>db.products</w:t>
-      </w:r>
-      <w:proofErr w:type="gramEnd"/>
-      <w:r>
-        <w:t>.find</w:t>
-      </w:r>
-      <w:proofErr w:type="spellEnd"/>
-      <w:r>
-        <w:t>({</w:t>
-      </w:r>
-      <w:proofErr w:type="gramStart"/>
-      <w:r>
-        <w:t>category:{</w:t>
-      </w:r>
-      <w:proofErr w:type="gramEnd"/>
-      <w:r>
-        <w:t>$</w:t>
-      </w:r>
-      <w:proofErr w:type="gramStart"/>
-      <w:r>
-        <w:t>in:[</w:t>
-      </w:r>
-      <w:proofErr w:type="gramEnd"/>
-      <w:r>
-        <w:t>"</w:t>
-      </w:r>
-      <w:proofErr w:type="spellStart"/>
-      <w:r>
-        <w:t>Furniture","Kitchen</w:t>
-      </w:r>
-      <w:proofErr w:type="spellEnd"/>
-      <w:r>
-        <w:t>"]}})</w:t>
+      <w:r>
+        <w:t>db.products.find({price:{$ne:700}})</w:t>
       </w:r>
     </w:p>
     <w:p>
@@ -619,7 +531,7 @@
           <w:sz w:val="28"/>
           <w:szCs w:val="28"/>
         </w:rPr>
-        <w:t xml:space="preserve">4. List products whose </w:t>
+        <w:t xml:space="preserve">7. Display all products whose </w:t>
       </w:r>
       <w:r>
         <w:rPr>
@@ -629,7 +541,7 @@
           <w:sz w:val="28"/>
           <w:szCs w:val="28"/>
         </w:rPr>
-        <w:t>category is either 'Furniture' or 'Kitchen'</w:t>
+        <w:t>name starts with 'N'</w:t>
       </w:r>
       <w:r>
         <w:rPr>
@@ -644,62 +556,36 @@
       <w:pPr>
         <w:spacing w:line="240" w:lineRule="auto"/>
       </w:pPr>
-      <w:proofErr w:type="spellStart"/>
-      <w:proofErr w:type="gramStart"/>
-      <w:r>
-        <w:t>db.products</w:t>
-      </w:r>
-      <w:proofErr w:type="gramEnd"/>
-      <w:r>
-        <w:t>.find</w:t>
-      </w:r>
-      <w:proofErr w:type="spellEnd"/>
-      <w:r>
-        <w:t>({</w:t>
-      </w:r>
-      <w:proofErr w:type="gramStart"/>
-      <w:r>
-        <w:t>stock:{</w:t>
-      </w:r>
-      <w:proofErr w:type="gramEnd"/>
-      <w:r>
-        <w:t>$gte:</w:t>
-      </w:r>
-      <w:proofErr w:type="gramStart"/>
-      <w:r>
-        <w:t>10,$</w:t>
-      </w:r>
-      <w:proofErr w:type="gramEnd"/>
-      <w:r>
-        <w:t>lte:100}})</w:t>
-      </w:r>
-    </w:p>
-    <w:p>
-      <w:pPr>
-        <w:spacing w:line="240" w:lineRule="auto"/>
-        <w:rPr>
-          <w:color w:val="002465"/>
-          <w:sz w:val="28"/>
-          <w:szCs w:val="28"/>
-        </w:rPr>
-      </w:pPr>
-    </w:p>
-    <w:p>
-      <w:pPr>
-        <w:spacing w:line="240" w:lineRule="auto"/>
-        <w:rPr>
-          <w:color w:val="002465"/>
-          <w:sz w:val="28"/>
-          <w:szCs w:val="28"/>
-        </w:rPr>
-      </w:pPr>
-      <w:r>
-        <w:rPr>
-          <w:color w:val="002465"/>
-          <w:sz w:val="28"/>
-          <w:szCs w:val="28"/>
-        </w:rPr>
-        <w:t xml:space="preserve">5. Get products with </w:t>
+      <w:r>
+        <w:t>db.products.find({name:{$regex:"^N"}})</w:t>
+      </w:r>
+    </w:p>
+    <w:p>
+      <w:pPr>
+        <w:spacing w:line="240" w:lineRule="auto"/>
+        <w:rPr>
+          <w:color w:val="002465"/>
+          <w:sz w:val="18"/>
+          <w:szCs w:val="18"/>
+        </w:rPr>
+      </w:pPr>
+    </w:p>
+    <w:p>
+      <w:pPr>
+        <w:spacing w:line="240" w:lineRule="auto"/>
+        <w:rPr>
+          <w:color w:val="002465"/>
+          <w:sz w:val="28"/>
+          <w:szCs w:val="28"/>
+        </w:rPr>
+      </w:pPr>
+      <w:r>
+        <w:rPr>
+          <w:color w:val="002465"/>
+          <w:sz w:val="28"/>
+          <w:szCs w:val="28"/>
+        </w:rPr>
+        <w:t xml:space="preserve">8. Find all products whose </w:t>
       </w:r>
       <w:r>
         <w:rPr>
@@ -709,7 +595,7 @@
           <w:sz w:val="28"/>
           <w:szCs w:val="28"/>
         </w:rPr>
-        <w:t>stock between 10 and 100</w:t>
+        <w:t>stock is not more than 5</w:t>
       </w:r>
       <w:r>
         <w:rPr>
@@ -724,26 +610,8 @@
       <w:pPr>
         <w:spacing w:line="240" w:lineRule="auto"/>
       </w:pPr>
-      <w:proofErr w:type="spellStart"/>
-      <w:proofErr w:type="gramStart"/>
-      <w:r>
-        <w:t>db.products</w:t>
-      </w:r>
-      <w:proofErr w:type="gramEnd"/>
-      <w:r>
-        <w:t>.find</w:t>
-      </w:r>
-      <w:proofErr w:type="spellEnd"/>
-      <w:r>
-        <w:t>({</w:t>
-      </w:r>
-      <w:proofErr w:type="gramStart"/>
-      <w:r>
-        <w:t>price:{</w:t>
-      </w:r>
-      <w:proofErr w:type="gramEnd"/>
-      <w:r>
-        <w:t>$ne:700}})</w:t>
+      <w:r>
+        <w:t>db.products.find({stock:{$lte:5}})</w:t>
       </w:r>
     </w:p>
     <w:p>
@@ -771,7 +639,7 @@
           <w:sz w:val="28"/>
           <w:szCs w:val="28"/>
         </w:rPr>
-        <w:t xml:space="preserve">6. Find all products where </w:t>
+        <w:t xml:space="preserve">9. List products with </w:t>
       </w:r>
       <w:r>
         <w:rPr>
@@ -781,7 +649,7 @@
           <w:sz w:val="28"/>
           <w:szCs w:val="28"/>
         </w:rPr>
-        <w:t>price is not 700</w:t>
+        <w:t>category not in ['Stationery', 'Kitchen']</w:t>
       </w:r>
       <w:r>
         <w:rPr>
@@ -796,53 +664,31 @@
       <w:pPr>
         <w:spacing w:line="240" w:lineRule="auto"/>
       </w:pPr>
-      <w:proofErr w:type="spellStart"/>
-      <w:proofErr w:type="gramStart"/>
-      <w:r>
-        <w:t>db.products</w:t>
-      </w:r>
-      <w:proofErr w:type="gramEnd"/>
-      <w:r>
-        <w:t>.find</w:t>
-      </w:r>
-      <w:proofErr w:type="spellEnd"/>
-      <w:r>
-        <w:t>({</w:t>
-      </w:r>
-      <w:proofErr w:type="gramStart"/>
-      <w:r>
-        <w:t>name:{</w:t>
-      </w:r>
-      <w:proofErr w:type="gramEnd"/>
-      <w:r>
-        <w:t>$regex:"^N"}})</w:t>
-      </w:r>
-    </w:p>
-    <w:p>
-      <w:pPr>
-        <w:spacing w:line="240" w:lineRule="auto"/>
-        <w:rPr>
-          <w:sz w:val="18"/>
-          <w:szCs w:val="18"/>
-        </w:rPr>
-      </w:pPr>
-    </w:p>
-    <w:p>
-      <w:pPr>
-        <w:spacing w:line="240" w:lineRule="auto"/>
-        <w:rPr>
-          <w:color w:val="002465"/>
-          <w:sz w:val="28"/>
-          <w:szCs w:val="28"/>
-        </w:rPr>
-      </w:pPr>
-      <w:r>
-        <w:rPr>
-          <w:color w:val="002465"/>
-          <w:sz w:val="28"/>
-          <w:szCs w:val="28"/>
-        </w:rPr>
-        <w:t xml:space="preserve">7. Display all products whose </w:t>
+      <w:r>
+        <w:t>db.products.find({category:{$nin:["Stationery","Kitchen"]}})</w:t>
+      </w:r>
+    </w:p>
+    <w:p>
+      <w:pPr>
+        <w:spacing w:line="240" w:lineRule="auto"/>
+      </w:pPr>
+    </w:p>
+    <w:p>
+      <w:pPr>
+        <w:spacing w:line="240" w:lineRule="auto"/>
+        <w:rPr>
+          <w:color w:val="002465"/>
+          <w:sz w:val="28"/>
+          <w:szCs w:val="28"/>
+        </w:rPr>
+      </w:pPr>
+      <w:r>
+        <w:rPr>
+          <w:color w:val="002465"/>
+          <w:sz w:val="28"/>
+          <w:szCs w:val="28"/>
+        </w:rPr>
+        <w:t xml:space="preserve">10. Find one product </w:t>
       </w:r>
       <w:r>
         <w:rPr>
@@ -852,7 +698,7 @@
           <w:sz w:val="28"/>
           <w:szCs w:val="28"/>
         </w:rPr>
-        <w:t>name starts with 'N'</w:t>
+        <w:t>not in the 'Furniture' category</w:t>
       </w:r>
       <w:r>
         <w:rPr>
@@ -867,282 +713,8 @@
       <w:pPr>
         <w:spacing w:line="240" w:lineRule="auto"/>
       </w:pPr>
-      <w:proofErr w:type="spellStart"/>
-      <w:proofErr w:type="gramStart"/>
-      <w:r>
-        <w:t>db.products</w:t>
-      </w:r>
-      <w:proofErr w:type="gramEnd"/>
-      <w:r>
-        <w:t>.find</w:t>
-      </w:r>
-      <w:proofErr w:type="spellEnd"/>
-      <w:r>
-        <w:t>({</w:t>
-      </w:r>
-      <w:proofErr w:type="gramStart"/>
-      <w:r>
-        <w:t>stock:{</w:t>
-      </w:r>
-      <w:proofErr w:type="gramEnd"/>
-      <w:r>
-        <w:t>$lte:5}})</w:t>
-      </w:r>
-    </w:p>
-    <w:p>
-      <w:pPr>
-        <w:spacing w:line="240" w:lineRule="auto"/>
-        <w:rPr>
-          <w:color w:val="002465"/>
-          <w:sz w:val="18"/>
-          <w:szCs w:val="18"/>
-        </w:rPr>
-      </w:pPr>
-    </w:p>
-    <w:p>
-      <w:pPr>
-        <w:spacing w:line="240" w:lineRule="auto"/>
-        <w:rPr>
-          <w:color w:val="002465"/>
-          <w:sz w:val="28"/>
-          <w:szCs w:val="28"/>
-        </w:rPr>
-      </w:pPr>
-      <w:r>
-        <w:rPr>
-          <w:color w:val="002465"/>
-          <w:sz w:val="28"/>
-          <w:szCs w:val="28"/>
-        </w:rPr>
-        <w:t xml:space="preserve">8. Find all products whose </w:t>
-      </w:r>
-      <w:r>
-        <w:rPr>
-          <w:b/>
-          <w:bCs/>
-          <w:color w:val="002465"/>
-          <w:sz w:val="28"/>
-          <w:szCs w:val="28"/>
-        </w:rPr>
-        <w:t>stock is not more than 5</w:t>
-      </w:r>
-      <w:r>
-        <w:rPr>
-          <w:color w:val="002465"/>
-          <w:sz w:val="28"/>
-          <w:szCs w:val="28"/>
-        </w:rPr>
-        <w:t>.</w:t>
-      </w:r>
-    </w:p>
-    <w:p>
-      <w:pPr>
-        <w:spacing w:line="240" w:lineRule="auto"/>
-      </w:pPr>
-      <w:proofErr w:type="spellStart"/>
-      <w:proofErr w:type="gramStart"/>
-      <w:r>
-        <w:t>db.products</w:t>
-      </w:r>
-      <w:proofErr w:type="gramEnd"/>
-      <w:r>
-        <w:t>.find</w:t>
-      </w:r>
-      <w:proofErr w:type="spellEnd"/>
-      <w:r>
-        <w:t>({</w:t>
-      </w:r>
-      <w:proofErr w:type="gramStart"/>
-      <w:r>
-        <w:t>category:{</w:t>
-      </w:r>
-      <w:proofErr w:type="gramEnd"/>
-      <w:r>
-        <w:t>$</w:t>
-      </w:r>
-      <w:proofErr w:type="gramStart"/>
-      <w:r>
-        <w:t>ne:[</w:t>
-      </w:r>
-      <w:proofErr w:type="gramEnd"/>
-      <w:r>
-        <w:t>"</w:t>
-      </w:r>
-      <w:proofErr w:type="spellStart"/>
-      <w:r>
-        <w:t>Stationery","Kitchen</w:t>
-      </w:r>
-      <w:proofErr w:type="spellEnd"/>
-      <w:r>
-        <w:t>"]}})</w:t>
-      </w:r>
-    </w:p>
-    <w:p>
-      <w:pPr>
-        <w:spacing w:line="240" w:lineRule="auto"/>
-        <w:rPr>
-          <w:color w:val="002465"/>
-          <w:sz w:val="18"/>
-          <w:szCs w:val="18"/>
-        </w:rPr>
-      </w:pPr>
-    </w:p>
-    <w:p>
-      <w:pPr>
-        <w:spacing w:line="240" w:lineRule="auto"/>
-        <w:rPr>
-          <w:color w:val="002465"/>
-          <w:sz w:val="28"/>
-          <w:szCs w:val="28"/>
-        </w:rPr>
-      </w:pPr>
-      <w:r>
-        <w:rPr>
-          <w:color w:val="002465"/>
-          <w:sz w:val="28"/>
-          <w:szCs w:val="28"/>
-        </w:rPr>
-        <w:t xml:space="preserve">9. List products with </w:t>
-      </w:r>
-      <w:r>
-        <w:rPr>
-          <w:b/>
-          <w:bCs/>
-          <w:color w:val="002465"/>
-          <w:sz w:val="28"/>
-          <w:szCs w:val="28"/>
-        </w:rPr>
-        <w:t>category not in ['Stationery', 'Kitchen']</w:t>
-      </w:r>
-      <w:r>
-        <w:rPr>
-          <w:color w:val="002465"/>
-          <w:sz w:val="28"/>
-          <w:szCs w:val="28"/>
-        </w:rPr>
-        <w:t>.</w:t>
-      </w:r>
-    </w:p>
-    <w:p>
-      <w:pPr>
-        <w:spacing w:line="240" w:lineRule="auto"/>
-      </w:pPr>
-      <w:proofErr w:type="spellStart"/>
-      <w:proofErr w:type="gramStart"/>
-      <w:r>
-        <w:t>db.products</w:t>
-      </w:r>
-      <w:proofErr w:type="gramEnd"/>
-      <w:r>
-        <w:t>.find</w:t>
-      </w:r>
-      <w:proofErr w:type="spellEnd"/>
-      <w:r>
-        <w:t>({</w:t>
-      </w:r>
-      <w:proofErr w:type="gramStart"/>
-      <w:r>
-        <w:t>category:{</w:t>
-      </w:r>
-      <w:proofErr w:type="gramEnd"/>
-      <w:r>
-        <w:t>$</w:t>
-      </w:r>
-      <w:proofErr w:type="spellStart"/>
-      <w:proofErr w:type="gramStart"/>
-      <w:r>
-        <w:t>nin</w:t>
-      </w:r>
-      <w:proofErr w:type="spellEnd"/>
-      <w:r>
-        <w:t>:[</w:t>
-      </w:r>
-      <w:proofErr w:type="gramEnd"/>
-      <w:r>
-        <w:t>"</w:t>
-      </w:r>
-      <w:proofErr w:type="spellStart"/>
-      <w:r>
-        <w:t>Stationery","Kitchen</w:t>
-      </w:r>
-      <w:proofErr w:type="spellEnd"/>
-      <w:r>
-        <w:t>"]}})</w:t>
-      </w:r>
-    </w:p>
-    <w:p>
-      <w:pPr>
-        <w:spacing w:line="240" w:lineRule="auto"/>
-      </w:pPr>
-    </w:p>
-    <w:p>
-      <w:pPr>
-        <w:spacing w:line="240" w:lineRule="auto"/>
-        <w:rPr>
-          <w:color w:val="002465"/>
-          <w:sz w:val="28"/>
-          <w:szCs w:val="28"/>
-        </w:rPr>
-      </w:pPr>
-      <w:r>
-        <w:rPr>
-          <w:color w:val="002465"/>
-          <w:sz w:val="28"/>
-          <w:szCs w:val="28"/>
-        </w:rPr>
-        <w:t xml:space="preserve">10. Find one product </w:t>
-      </w:r>
-      <w:r>
-        <w:rPr>
-          <w:b/>
-          <w:bCs/>
-          <w:color w:val="002465"/>
-          <w:sz w:val="28"/>
-          <w:szCs w:val="28"/>
-        </w:rPr>
-        <w:t>not in the 'Furniture' category</w:t>
-      </w:r>
-      <w:r>
-        <w:rPr>
-          <w:color w:val="002465"/>
-          <w:sz w:val="28"/>
-          <w:szCs w:val="28"/>
-        </w:rPr>
-        <w:t>.</w:t>
-      </w:r>
-    </w:p>
-    <w:p>
-      <w:pPr>
-        <w:spacing w:line="240" w:lineRule="auto"/>
-      </w:pPr>
-      <w:proofErr w:type="spellStart"/>
-      <w:proofErr w:type="gramStart"/>
-      <w:r>
-        <w:t>db.products</w:t>
-      </w:r>
-      <w:proofErr w:type="gramEnd"/>
-      <w:r>
-        <w:t>.find</w:t>
-      </w:r>
-      <w:proofErr w:type="spellEnd"/>
-      <w:r>
-        <w:t>({</w:t>
-      </w:r>
-      <w:proofErr w:type="gramStart"/>
-      <w:r>
-        <w:t>category:{</w:t>
-      </w:r>
-      <w:proofErr w:type="gramEnd"/>
-      <w:r>
-        <w:t>$</w:t>
-      </w:r>
-      <w:proofErr w:type="spellStart"/>
-      <w:r>
-        <w:t>ne:"Furniture</w:t>
-      </w:r>
-      <w:proofErr w:type="spellEnd"/>
-      <w:r>
-        <w:t>"}})</w:t>
+      <w:r>
+        <w:t>db.products.find({category:{$ne:"Furniture"}})</w:t>
       </w:r>
     </w:p>
     <w:p/>
@@ -1759,6 +1331,7 @@
   <w:style w:type="character" w:default="1" w:styleId="DefaultParagraphFont">
     <w:name w:val="Default Paragraph Font"/>
     <w:uiPriority w:val="1"/>
+    <w:semiHidden/>
     <w:unhideWhenUsed/>
   </w:style>
   <w:style w:type="table" w:default="1" w:styleId="TableNormal">

</xml_diff>